<commit_message>
Latest version of my resume.
</commit_message>
<xml_diff>
--- a/img/MatthewTrumbellResume.docx
+++ b/img/MatthewTrumbellResume.docx
@@ -33,7 +33,7 @@
         <w:widowControl w:val="0"/>
         <w:tabs>
           <w:tab w:val="left" w:pos="3420"/>
-          <w:tab w:val="left" w:pos="6120"/>
+          <w:tab w:val="left" w:pos="6390"/>
           <w:tab w:val="left" w:pos="8010"/>
         </w:tabs>
         <w:autoSpaceDE w:val="0"/>
@@ -233,6 +233,69 @@
     <w:p>
       <w:pPr>
         <w:widowControl w:val="0"/>
+        <w:autoSpaceDE w:val="0"/>
+        <w:autoSpaceDN w:val="0"/>
+        <w:adjustRightInd w:val="0"/>
+        <w:spacing w:before="120" w:after="120"/>
+        <w:ind w:left="187" w:right="144"/>
+        <w:rPr>
+          <w:rFonts w:ascii="Times" w:hAnsi="Times" w:cs="Times"/>
+          <w:sz w:val="24"/>
+          <w:szCs w:val="24"/>
+        </w:rPr>
+      </w:pPr>
+      <w:r>
+        <w:rPr>
+          <w:rFonts w:ascii="Times" w:hAnsi="Times" w:cs="Times"/>
+          <w:sz w:val="24"/>
+          <w:szCs w:val="24"/>
+        </w:rPr>
+        <w:t>Managed a</w:t>
+      </w:r>
+      <w:r>
+        <w:rPr>
+          <w:rFonts w:ascii="Times" w:hAnsi="Times" w:cs="Times"/>
+          <w:sz w:val="24"/>
+          <w:szCs w:val="24"/>
+        </w:rPr>
+        <w:t xml:space="preserve"> four-person</w:t>
+      </w:r>
+      <w:r>
+        <w:rPr>
+          <w:rFonts w:ascii="Times" w:hAnsi="Times" w:cs="Times"/>
+          <w:sz w:val="24"/>
+          <w:szCs w:val="24"/>
+        </w:rPr>
+        <w:t xml:space="preserve"> team of quantitative analysts, developers and IT consultants in implementing, deploying, and operating several large software systems and managing the firm’s office and production networks. Fostered a productive team environment, ensured the professional growth of the</w:t>
+      </w:r>
+      <w:r>
+        <w:rPr>
+          <w:rFonts w:ascii="Times" w:hAnsi="Times" w:cs="Times"/>
+          <w:sz w:val="24"/>
+          <w:szCs w:val="24"/>
+        </w:rPr>
+        <w:t xml:space="preserve"> team. A</w:t>
+      </w:r>
+      <w:r>
+        <w:rPr>
+          <w:rFonts w:ascii="Times" w:hAnsi="Times" w:cs="Times"/>
+          <w:sz w:val="24"/>
+          <w:szCs w:val="24"/>
+        </w:rPr>
+        <w:t>ssessed and</w:t>
+      </w:r>
+      <w:r>
+        <w:rPr>
+          <w:rFonts w:ascii="Times" w:hAnsi="Times" w:cs="Times"/>
+          <w:sz w:val="24"/>
+          <w:szCs w:val="24"/>
+        </w:rPr>
+        <w:t xml:space="preserve"> improved employee performance and led recruiting efforts.</w:t>
+      </w:r>
+    </w:p>
+    <w:p>
+      <w:pPr>
+        <w:widowControl w:val="0"/>
         <w:numPr>
           <w:ilvl w:val="0"/>
           <w:numId w:val="1"/>
@@ -253,23 +316,15 @@
           <w:sz w:val="24"/>
           <w:szCs w:val="24"/>
         </w:rPr>
-        <w:t xml:space="preserve">Managed a team of quantitative analysts, developers and IT consultants in implementing, deploying, and operating several large software systems and managing the firm’s office and production networks. Fostered a productive team environment, ensured the professional growth of the team, and assessed and improved employee performance. </w:t>
-      </w:r>
-      <w:r>
-        <w:rPr>
-          <w:rFonts w:ascii="Times" w:hAnsi="Times" w:cs="Times"/>
-          <w:sz w:val="24"/>
-          <w:szCs w:val="24"/>
-        </w:rPr>
-        <w:t xml:space="preserve">Responsible for </w:t>
-      </w:r>
-      <w:r>
-        <w:rPr>
-          <w:rFonts w:ascii="Times" w:hAnsi="Times" w:cs="Times"/>
-          <w:sz w:val="24"/>
-          <w:szCs w:val="24"/>
-        </w:rPr>
-        <w:t>recruiting.</w:t>
+        <w:t>Designed and implemented a risk management and back-office system for commodity derivative portfolios. The system supports multiple trading groups, each with multiple traders and high daily trading volume and is web delivered, accessible from a wide range of devices.</w:t>
+      </w:r>
+      <w:r>
+        <w:rPr>
+          <w:rFonts w:ascii="Times" w:hAnsi="Times" w:cs="Times"/>
+          <w:sz w:val="24"/>
+          <w:szCs w:val="24"/>
+        </w:rPr>
+        <w:t xml:space="preserve"> (Python, Django, Javascript, React, C++, AWS, PostgreSQL)</w:t>
       </w:r>
     </w:p>
     <w:p>
@@ -295,7 +350,31 @@
           <w:sz w:val="24"/>
           <w:szCs w:val="24"/>
         </w:rPr>
-        <w:t>Designed and implemented a risk management and back-office system for commodity derivative portfolios. The system supports multiple trading groups, each with multiple traders and high daily trading volume and is web delivered, accessible from a wide range of devices.</w:t>
+        <w:t>Designed and implemented analysis and research software allowing live and historical reports, with a focus on volatility and portfolio valuation.</w:t>
+      </w:r>
+      <w:r>
+        <w:rPr>
+          <w:rFonts w:ascii="Times" w:hAnsi="Times" w:cs="Times"/>
+          <w:sz w:val="24"/>
+          <w:szCs w:val="24"/>
+        </w:rPr>
+        <w:t xml:space="preserve"> (</w:t>
+      </w:r>
+      <w:r>
+        <w:rPr>
+          <w:rFonts w:ascii="Times" w:hAnsi="Times" w:cs="Times"/>
+          <w:sz w:val="24"/>
+          <w:szCs w:val="24"/>
+        </w:rPr>
+        <w:t>Javascript, React, Python, Django</w:t>
+      </w:r>
+      <w:r>
+        <w:rPr>
+          <w:rFonts w:ascii="Times" w:hAnsi="Times" w:cs="Times"/>
+          <w:sz w:val="24"/>
+          <w:szCs w:val="24"/>
+        </w:rPr>
+        <w:t>)</w:t>
       </w:r>
     </w:p>
     <w:p>
@@ -321,7 +400,63 @@
           <w:sz w:val="24"/>
           <w:szCs w:val="24"/>
         </w:rPr>
-        <w:t>Designed and implemented analysis and research software allowing live and historical reports, with a focus on volatility and portfolio valuation.</w:t>
+        <w:t xml:space="preserve">Designed and implemented software that allows backtesting and running live trading strategies. Both long-dated and low latency strategies are supported. </w:t>
+      </w:r>
+      <w:r>
+        <w:rPr>
+          <w:rFonts w:ascii="Times" w:hAnsi="Times" w:cs="Times"/>
+          <w:sz w:val="24"/>
+          <w:szCs w:val="24"/>
+        </w:rPr>
+        <w:t>The c</w:t>
+      </w:r>
+      <w:r>
+        <w:rPr>
+          <w:rFonts w:ascii="Times" w:hAnsi="Times" w:cs="Times"/>
+          <w:sz w:val="24"/>
+          <w:szCs w:val="24"/>
+        </w:rPr>
+        <w:t>ollection and analysis of strategy performance data</w:t>
+      </w:r>
+      <w:r>
+        <w:rPr>
+          <w:rFonts w:ascii="Times" w:hAnsi="Times" w:cs="Times"/>
+          <w:sz w:val="24"/>
+          <w:szCs w:val="24"/>
+        </w:rPr>
+        <w:t xml:space="preserve"> is central to the software’s operation</w:t>
+      </w:r>
+      <w:r>
+        <w:rPr>
+          <w:rFonts w:ascii="Times" w:hAnsi="Times" w:cs="Times"/>
+          <w:sz w:val="24"/>
+          <w:szCs w:val="24"/>
+        </w:rPr>
+        <w:t>.</w:t>
+      </w:r>
+      <w:r>
+        <w:rPr>
+          <w:rFonts w:ascii="Times" w:hAnsi="Times" w:cs="Times"/>
+          <w:sz w:val="24"/>
+          <w:szCs w:val="24"/>
+        </w:rPr>
+        <w:t xml:space="preserve"> (.Net, Javascript</w:t>
+      </w:r>
+      <w:r>
+        <w:rPr>
+          <w:rFonts w:ascii="Times" w:hAnsi="Times" w:cs="Times"/>
+          <w:sz w:val="24"/>
+          <w:szCs w:val="24"/>
+        </w:rPr>
+        <w:t>, MongoDB</w:t>
+      </w:r>
+      <w:r>
+        <w:rPr>
+          <w:rFonts w:ascii="Times" w:hAnsi="Times" w:cs="Times"/>
+          <w:sz w:val="24"/>
+          <w:szCs w:val="24"/>
+        </w:rPr>
+        <w:t>)</w:t>
       </w:r>
     </w:p>
     <w:p>
@@ -347,51 +482,15 @@
           <w:sz w:val="24"/>
           <w:szCs w:val="24"/>
         </w:rPr>
-        <w:t xml:space="preserve">Designed and implemented software that allows </w:t>
-      </w:r>
-      <w:proofErr w:type="spellStart"/>
-      <w:r>
-        <w:rPr>
-          <w:rFonts w:ascii="Times" w:hAnsi="Times" w:cs="Times"/>
-          <w:sz w:val="24"/>
-          <w:szCs w:val="24"/>
-        </w:rPr>
-        <w:t>backtesting</w:t>
-      </w:r>
-      <w:proofErr w:type="spellEnd"/>
-      <w:r>
-        <w:rPr>
-          <w:rFonts w:ascii="Times" w:hAnsi="Times" w:cs="Times"/>
-          <w:sz w:val="24"/>
-          <w:szCs w:val="24"/>
-        </w:rPr>
-        <w:t xml:space="preserve"> and running live trading strategies. Both long-dated and low latency strategies are supported. The software puts a focus on collection and analysis of strategy performance data.</w:t>
-      </w:r>
-    </w:p>
-    <w:p>
-      <w:pPr>
-        <w:widowControl w:val="0"/>
-        <w:numPr>
-          <w:ilvl w:val="0"/>
-          <w:numId w:val="1"/>
-        </w:numPr>
-        <w:autoSpaceDE w:val="0"/>
-        <w:autoSpaceDN w:val="0"/>
-        <w:adjustRightInd w:val="0"/>
-        <w:ind w:left="540" w:right="144" w:hanging="180"/>
-        <w:rPr>
-          <w:rFonts w:ascii="Times" w:hAnsi="Times" w:cs="Times"/>
-          <w:sz w:val="24"/>
-          <w:szCs w:val="24"/>
-        </w:rPr>
-      </w:pPr>
-      <w:r>
-        <w:rPr>
-          <w:rFonts w:ascii="Times" w:hAnsi="Times" w:cs="Times"/>
-          <w:sz w:val="24"/>
-          <w:szCs w:val="24"/>
-        </w:rPr>
         <w:t>Created research tools for designing and evaluating electronic trading strategies.</w:t>
+      </w:r>
+      <w:r>
+        <w:rPr>
+          <w:rFonts w:ascii="Times" w:hAnsi="Times" w:cs="Times"/>
+          <w:sz w:val="24"/>
+          <w:szCs w:val="24"/>
+        </w:rPr>
+        <w:t xml:space="preserve"> (Python, Pandas, PostgreSQL)</w:t>
       </w:r>
     </w:p>
     <w:p>
@@ -425,7 +524,6 @@
           <w:szCs w:val="24"/>
         </w:rPr>
       </w:pPr>
-      <w:proofErr w:type="spellStart"/>
       <w:r>
         <w:rPr>
           <w:rFonts w:ascii="Times" w:hAnsi="Times" w:cs="Times"/>
@@ -436,14 +534,68 @@
         </w:rPr>
         <w:t>TradeForecaster</w:t>
       </w:r>
-      <w:proofErr w:type="spellEnd"/>
-      <w:r>
-        <w:rPr>
-          <w:rFonts w:ascii="Times" w:hAnsi="Times" w:cs="Times"/>
-          <w:sz w:val="24"/>
-          <w:szCs w:val="24"/>
-        </w:rPr>
-        <w:t xml:space="preserve"> — Developer (2007-2011)</w:t>
+      <w:r>
+        <w:rPr>
+          <w:rFonts w:ascii="Times" w:hAnsi="Times" w:cs="Times"/>
+          <w:sz w:val="24"/>
+          <w:szCs w:val="24"/>
+        </w:rPr>
+        <w:t xml:space="preserve"> — </w:t>
+      </w:r>
+      <w:r>
+        <w:rPr>
+          <w:rFonts w:ascii="Times" w:hAnsi="Times" w:cs="Times"/>
+          <w:sz w:val="24"/>
+          <w:szCs w:val="24"/>
+        </w:rPr>
+        <w:t xml:space="preserve">Senior </w:t>
+      </w:r>
+      <w:r>
+        <w:rPr>
+          <w:rFonts w:ascii="Times" w:hAnsi="Times" w:cs="Times"/>
+          <w:sz w:val="24"/>
+          <w:szCs w:val="24"/>
+        </w:rPr>
+        <w:t>Developer (2007-2011)</w:t>
+      </w:r>
+    </w:p>
+    <w:p>
+      <w:pPr>
+        <w:widowControl w:val="0"/>
+        <w:autoSpaceDE w:val="0"/>
+        <w:autoSpaceDN w:val="0"/>
+        <w:adjustRightInd w:val="0"/>
+        <w:spacing w:before="120" w:after="120"/>
+        <w:ind w:left="187" w:right="144"/>
+        <w:rPr>
+          <w:rFonts w:ascii="Times" w:hAnsi="Times" w:cs="Times"/>
+          <w:sz w:val="24"/>
+          <w:szCs w:val="24"/>
+        </w:rPr>
+      </w:pPr>
+      <w:r>
+        <w:rPr>
+          <w:rFonts w:ascii="Times" w:hAnsi="Times" w:cs="Times"/>
+          <w:sz w:val="24"/>
+          <w:szCs w:val="24"/>
+        </w:rPr>
+        <w:t xml:space="preserve">Member of a six-person development team responsible for creating electronic trading infrastructure </w:t>
+      </w:r>
+      <w:r>
+        <w:rPr>
+          <w:rFonts w:ascii="Times" w:hAnsi="Times" w:cs="Times"/>
+          <w:sz w:val="24"/>
+          <w:szCs w:val="24"/>
+        </w:rPr>
+        <w:t>that supports</w:t>
+      </w:r>
+      <w:r>
+        <w:rPr>
+          <w:rFonts w:ascii="Times" w:hAnsi="Times" w:cs="Times"/>
+          <w:sz w:val="24"/>
+          <w:szCs w:val="24"/>
+        </w:rPr>
+        <w:t xml:space="preserve"> low latency trading strategies. Led efforts to support backtesting of trading strategies and analysis of portfolio performance over time. Led back office software and IT infrastructure efforts to support proprietary and commercial trading systems.</w:t>
       </w:r>
     </w:p>
     <w:p>
@@ -469,25 +621,15 @@
           <w:sz w:val="24"/>
           <w:szCs w:val="24"/>
         </w:rPr>
-        <w:t xml:space="preserve">Designed and implemented a distributed, high-capacity trading </w:t>
-      </w:r>
-      <w:proofErr w:type="gramStart"/>
-      <w:r>
-        <w:rPr>
-          <w:rFonts w:ascii="Times" w:hAnsi="Times" w:cs="Times"/>
-          <w:sz w:val="24"/>
-          <w:szCs w:val="24"/>
-        </w:rPr>
-        <w:t>system which</w:t>
-      </w:r>
-      <w:proofErr w:type="gramEnd"/>
-      <w:r>
-        <w:rPr>
-          <w:rFonts w:ascii="Times" w:hAnsi="Times" w:cs="Times"/>
-          <w:sz w:val="24"/>
-          <w:szCs w:val="24"/>
-        </w:rPr>
-        <w:t xml:space="preserve"> supported a variety of trader-configurable algorithmic trading strategies and was used daily by customers executing live and simulated trades.</w:t>
+        <w:t>Designed and implemented a distributed, high-capacity trading system which supported a variety of trader-configurable algorithmic trading strategies and was used daily by customers executing live and simulated trades.</w:t>
+      </w:r>
+      <w:r>
+        <w:rPr>
+          <w:rFonts w:ascii="Times" w:hAnsi="Times" w:cs="Times"/>
+          <w:sz w:val="24"/>
+          <w:szCs w:val="24"/>
+        </w:rPr>
+        <w:t xml:space="preserve"> (.Net, Flex, Python, Django, PostgreSQL) </w:t>
       </w:r>
     </w:p>
     <w:p>
@@ -513,43 +655,33 @@
           <w:sz w:val="24"/>
           <w:szCs w:val="24"/>
         </w:rPr>
-        <w:t xml:space="preserve">Designed and implemented a low-latency, </w:t>
-      </w:r>
-      <w:proofErr w:type="gramStart"/>
-      <w:r>
-        <w:rPr>
-          <w:rFonts w:ascii="Times" w:hAnsi="Times" w:cs="Times"/>
-          <w:sz w:val="24"/>
-          <w:szCs w:val="24"/>
-        </w:rPr>
-        <w:t>high-frequency</w:t>
-      </w:r>
-      <w:proofErr w:type="gramEnd"/>
-      <w:r>
-        <w:rPr>
-          <w:rFonts w:ascii="Times" w:hAnsi="Times" w:cs="Times"/>
-          <w:sz w:val="24"/>
-          <w:szCs w:val="24"/>
-        </w:rPr>
-        <w:t xml:space="preserve"> trading system for proprietary trading. </w:t>
-      </w:r>
-      <w:proofErr w:type="gramStart"/>
-      <w:r>
-        <w:rPr>
-          <w:rFonts w:ascii="Times" w:hAnsi="Times" w:cs="Times"/>
-          <w:sz w:val="24"/>
-          <w:szCs w:val="24"/>
-        </w:rPr>
-        <w:t>The system is currently used by traders to execute high volumes of automated trades</w:t>
-      </w:r>
-      <w:proofErr w:type="gramEnd"/>
-      <w:r>
-        <w:rPr>
-          <w:rFonts w:ascii="Times" w:hAnsi="Times" w:cs="Times"/>
-          <w:sz w:val="24"/>
-          <w:szCs w:val="24"/>
-        </w:rPr>
-        <w:t>. The system is highly optimized to achieve extremely low latency between receipt of market data and transmission of orders.</w:t>
+        <w:t>Designed and implemented a low-latency, high-frequency trading system for proprietary trading. The system is currently used by traders to execute high volumes of automated trades. The system is highly optimized to achieve extremely low latency between receipt of market data and transmission of orders.</w:t>
+      </w:r>
+      <w:r>
+        <w:rPr>
+          <w:rFonts w:ascii="Times" w:hAnsi="Times" w:cs="Times"/>
+          <w:sz w:val="24"/>
+          <w:szCs w:val="24"/>
+        </w:rPr>
+        <w:t xml:space="preserve"> (C, Win</w:t>
+      </w:r>
+      <w:r>
+        <w:rPr>
+          <w:rFonts w:ascii="Times" w:hAnsi="Times" w:cs="Times"/>
+          <w:sz w:val="24"/>
+          <w:szCs w:val="24"/>
+        </w:rPr>
+        <w:t xml:space="preserve"> </w:t>
+      </w:r>
+      <w:bookmarkStart w:id="0" w:name="_GoBack"/>
+      <w:bookmarkEnd w:id="0"/>
+      <w:r>
+        <w:rPr>
+          <w:rFonts w:ascii="Times" w:hAnsi="Times" w:cs="Times"/>
+          <w:sz w:val="24"/>
+          <w:szCs w:val="24"/>
+        </w:rPr>
+        <w:t>Forms, Protocol Buffers)</w:t>
       </w:r>
     </w:p>
     <w:p>
@@ -575,25 +707,15 @@
           <w:sz w:val="24"/>
           <w:szCs w:val="24"/>
         </w:rPr>
-        <w:t xml:space="preserve">Developed methods to rapidly create new strategies, </w:t>
-      </w:r>
-      <w:proofErr w:type="spellStart"/>
-      <w:r>
-        <w:rPr>
-          <w:rFonts w:ascii="Times" w:hAnsi="Times" w:cs="Times"/>
-          <w:sz w:val="24"/>
-          <w:szCs w:val="24"/>
-        </w:rPr>
-        <w:t>backtest</w:t>
-      </w:r>
-      <w:proofErr w:type="spellEnd"/>
-      <w:r>
-        <w:rPr>
-          <w:rFonts w:ascii="Times" w:hAnsi="Times" w:cs="Times"/>
-          <w:sz w:val="24"/>
-          <w:szCs w:val="24"/>
-        </w:rPr>
-        <w:t xml:space="preserve"> them over large quantities of historical market data, and optimize their profitability.</w:t>
+        <w:t>Developed methods to rapidly create new strategies, backtest them over large quantities of historical market data, and optimize their profitability.</w:t>
+      </w:r>
+      <w:r>
+        <w:rPr>
+          <w:rFonts w:ascii="Times" w:hAnsi="Times" w:cs="Times"/>
+          <w:sz w:val="24"/>
+          <w:szCs w:val="24"/>
+        </w:rPr>
+        <w:t xml:space="preserve"> (.Net, Python, PostgreSQL, Javascript)</w:t>
       </w:r>
     </w:p>
     <w:p>
@@ -609,144 +731,6 @@
         <w:ind w:left="540" w:right="144" w:hanging="180"/>
         <w:rPr>
           <w:rFonts w:ascii="Times" w:hAnsi="Times" w:cs="Times"/>
-          <w:sz w:val="24"/>
-          <w:szCs w:val="24"/>
-        </w:rPr>
-      </w:pPr>
-      <w:r>
-        <w:rPr>
-          <w:rFonts w:ascii="Times" w:hAnsi="Times" w:cs="Times"/>
-          <w:sz w:val="24"/>
-          <w:szCs w:val="24"/>
-        </w:rPr>
-        <w:t>Created reports</w:t>
-      </w:r>
-      <w:r>
-        <w:rPr>
-          <w:rFonts w:ascii="Times" w:hAnsi="Times" w:cs="Times"/>
-          <w:sz w:val="24"/>
-          <w:szCs w:val="24"/>
-        </w:rPr>
-        <w:t xml:space="preserve"> to </w:t>
-      </w:r>
-      <w:r>
-        <w:rPr>
-          <w:rFonts w:ascii="Times" w:hAnsi="Times" w:cs="Times"/>
-          <w:sz w:val="24"/>
-          <w:szCs w:val="24"/>
-        </w:rPr>
-        <w:t xml:space="preserve">visualize, </w:t>
-      </w:r>
-      <w:r>
-        <w:rPr>
-          <w:rFonts w:ascii="Times" w:hAnsi="Times" w:cs="Times"/>
-          <w:sz w:val="24"/>
-          <w:szCs w:val="24"/>
-        </w:rPr>
-        <w:t xml:space="preserve">analyze and </w:t>
-      </w:r>
-      <w:r>
-        <w:rPr>
-          <w:rFonts w:ascii="Times" w:hAnsi="Times" w:cs="Times"/>
-          <w:sz w:val="24"/>
-          <w:szCs w:val="24"/>
-        </w:rPr>
-        <w:t>optimize trading strategies</w:t>
-      </w:r>
-      <w:r>
-        <w:rPr>
-          <w:rFonts w:ascii="Times" w:hAnsi="Times" w:cs="Times"/>
-          <w:sz w:val="24"/>
-          <w:szCs w:val="24"/>
-        </w:rPr>
-        <w:t>.</w:t>
-      </w:r>
-    </w:p>
-    <w:p>
-      <w:pPr>
-        <w:widowControl w:val="0"/>
-        <w:numPr>
-          <w:ilvl w:val="0"/>
-          <w:numId w:val="3"/>
-        </w:numPr>
-        <w:autoSpaceDE w:val="0"/>
-        <w:autoSpaceDN w:val="0"/>
-        <w:adjustRightInd w:val="0"/>
-        <w:ind w:left="540" w:right="144" w:hanging="180"/>
-        <w:rPr>
-          <w:rFonts w:ascii="Times" w:hAnsi="Times" w:cs="Times"/>
-          <w:sz w:val="24"/>
-          <w:szCs w:val="24"/>
-        </w:rPr>
-      </w:pPr>
-      <w:r>
-        <w:rPr>
-          <w:rFonts w:ascii="Times" w:hAnsi="Times" w:cs="Times"/>
-          <w:sz w:val="24"/>
-          <w:szCs w:val="24"/>
-        </w:rPr>
-        <w:t>Designed, implemented and optimized networks supporting servers with direct market access that process high volumes of market data and execution data.</w:t>
-      </w:r>
-    </w:p>
-    <w:p>
-      <w:pPr>
-        <w:widowControl w:val="0"/>
-        <w:numPr>
-          <w:ilvl w:val="0"/>
-          <w:numId w:val="3"/>
-        </w:numPr>
-        <w:autoSpaceDE w:val="0"/>
-        <w:autoSpaceDN w:val="0"/>
-        <w:adjustRightInd w:val="0"/>
-        <w:ind w:left="540" w:right="144" w:hanging="180"/>
-        <w:rPr>
-          <w:rFonts w:ascii="Times" w:hAnsi="Times" w:cs="Times"/>
-          <w:sz w:val="24"/>
-          <w:szCs w:val="24"/>
-        </w:rPr>
-      </w:pPr>
-      <w:r>
-        <w:rPr>
-          <w:rFonts w:ascii="Times" w:hAnsi="Times" w:cs="Times"/>
-          <w:sz w:val="24"/>
-          <w:szCs w:val="24"/>
-        </w:rPr>
-        <w:t xml:space="preserve">Designed, built out, and deployed servers running high-performance, low-latency trading software. Tested, optimized, and upgraded </w:t>
-      </w:r>
-      <w:r>
-        <w:rPr>
-          <w:rFonts w:ascii="Times" w:hAnsi="Times" w:cs="Times"/>
-          <w:sz w:val="24"/>
-          <w:szCs w:val="24"/>
-        </w:rPr>
-        <w:t>hardware</w:t>
-      </w:r>
-      <w:r>
-        <w:rPr>
-          <w:rFonts w:ascii="Times" w:hAnsi="Times" w:cs="Times"/>
-          <w:sz w:val="24"/>
-          <w:szCs w:val="24"/>
-        </w:rPr>
-        <w:t xml:space="preserve"> to achieve best possible </w:t>
-      </w:r>
-      <w:r>
-        <w:rPr>
-          <w:rFonts w:ascii="Times" w:hAnsi="Times" w:cs="Times"/>
-          <w:sz w:val="24"/>
-          <w:szCs w:val="24"/>
-        </w:rPr>
-        <w:t>trading system performance.</w:t>
-      </w:r>
-    </w:p>
-    <w:p>
-      <w:pPr>
-        <w:widowControl w:val="0"/>
-        <w:autoSpaceDE w:val="0"/>
-        <w:autoSpaceDN w:val="0"/>
-        <w:adjustRightInd w:val="0"/>
-        <w:ind w:right="144" w:hanging="6"/>
-        <w:rPr>
-          <w:rFonts w:ascii="Times" w:hAnsi="Times" w:cs="Times"/>
           <w:b/>
           <w:bCs/>
           <w:sz w:val="24"/>
@@ -756,21 +740,83 @@
       <w:r>
         <w:rPr>
           <w:rFonts w:ascii="Times" w:hAnsi="Times" w:cs="Times"/>
+          <w:sz w:val="24"/>
+          <w:szCs w:val="24"/>
+        </w:rPr>
+        <w:t>Created reports</w:t>
+      </w:r>
+      <w:r>
+        <w:rPr>
+          <w:rFonts w:ascii="Times" w:hAnsi="Times" w:cs="Times"/>
+          <w:sz w:val="24"/>
+          <w:szCs w:val="24"/>
+        </w:rPr>
+        <w:t xml:space="preserve"> to </w:t>
+      </w:r>
+      <w:r>
+        <w:rPr>
+          <w:rFonts w:ascii="Times" w:hAnsi="Times" w:cs="Times"/>
+          <w:sz w:val="24"/>
+          <w:szCs w:val="24"/>
+        </w:rPr>
+        <w:t xml:space="preserve">visualize, </w:t>
+      </w:r>
+      <w:r>
+        <w:rPr>
+          <w:rFonts w:ascii="Times" w:hAnsi="Times" w:cs="Times"/>
+          <w:sz w:val="24"/>
+          <w:szCs w:val="24"/>
+        </w:rPr>
+        <w:t xml:space="preserve">analyze and </w:t>
+      </w:r>
+      <w:r>
+        <w:rPr>
+          <w:rFonts w:ascii="Times" w:hAnsi="Times" w:cs="Times"/>
+          <w:sz w:val="24"/>
+          <w:szCs w:val="24"/>
+        </w:rPr>
+        <w:t>optimize trading strategies</w:t>
+      </w:r>
+      <w:r>
+        <w:rPr>
+          <w:rFonts w:ascii="Times" w:hAnsi="Times" w:cs="Times"/>
+          <w:sz w:val="24"/>
+          <w:szCs w:val="24"/>
+        </w:rPr>
+        <w:t>.</w:t>
+      </w:r>
+      <w:r>
+        <w:rPr>
+          <w:rFonts w:ascii="Times" w:hAnsi="Times" w:cs="Times"/>
+          <w:sz w:val="24"/>
+          <w:szCs w:val="24"/>
+        </w:rPr>
+        <w:t xml:space="preserve"> (Python, Django, PostgreSQL)</w:t>
+      </w:r>
+    </w:p>
+    <w:p>
+      <w:pPr>
+        <w:widowControl w:val="0"/>
+        <w:autoSpaceDE w:val="0"/>
+        <w:autoSpaceDN w:val="0"/>
+        <w:adjustRightInd w:val="0"/>
+        <w:ind w:left="540" w:right="144"/>
+        <w:rPr>
+          <w:rFonts w:ascii="Times" w:hAnsi="Times" w:cs="Times"/>
           <w:b/>
           <w:bCs/>
           <w:sz w:val="24"/>
           <w:szCs w:val="24"/>
         </w:rPr>
-        <w:tab/>
-      </w:r>
-    </w:p>
-    <w:p>
-      <w:pPr>
-        <w:widowControl w:val="0"/>
-        <w:autoSpaceDE w:val="0"/>
-        <w:autoSpaceDN w:val="0"/>
-        <w:adjustRightInd w:val="0"/>
-        <w:ind w:right="144" w:hanging="6"/>
+      </w:pPr>
+    </w:p>
+    <w:p>
+      <w:pPr>
+        <w:widowControl w:val="0"/>
+        <w:autoSpaceDE w:val="0"/>
+        <w:autoSpaceDN w:val="0"/>
+        <w:adjustRightInd w:val="0"/>
+        <w:ind w:left="540" w:right="144"/>
         <w:rPr>
           <w:rFonts w:ascii="Times" w:hAnsi="Times" w:cs="Times"/>
           <w:b/>
@@ -779,7 +825,14 @@
           <w:szCs w:val="24"/>
         </w:rPr>
       </w:pPr>
-      <w:r>
+    </w:p>
+    <w:p>
+      <w:pPr>
+        <w:widowControl w:val="0"/>
+        <w:autoSpaceDE w:val="0"/>
+        <w:autoSpaceDN w:val="0"/>
+        <w:adjustRightInd w:val="0"/>
+        <w:ind w:left="540" w:right="144"/>
         <w:rPr>
           <w:rFonts w:ascii="Times" w:hAnsi="Times" w:cs="Times"/>
           <w:b/>
@@ -787,6 +840,42 @@
           <w:sz w:val="24"/>
           <w:szCs w:val="24"/>
         </w:rPr>
+      </w:pPr>
+      <w:r>
+        <w:rPr>
+          <w:rFonts w:ascii="Times" w:hAnsi="Times" w:cs="Times"/>
+          <w:b/>
+          <w:bCs/>
+          <w:sz w:val="24"/>
+          <w:szCs w:val="24"/>
+        </w:rPr>
+        <w:tab/>
+      </w:r>
+    </w:p>
+    <w:p>
+      <w:pPr>
+        <w:widowControl w:val="0"/>
+        <w:autoSpaceDE w:val="0"/>
+        <w:autoSpaceDN w:val="0"/>
+        <w:adjustRightInd w:val="0"/>
+        <w:ind w:right="144" w:hanging="6"/>
+        <w:rPr>
+          <w:rFonts w:ascii="Times" w:hAnsi="Times" w:cs="Times"/>
+          <w:b/>
+          <w:bCs/>
+          <w:sz w:val="24"/>
+          <w:szCs w:val="24"/>
+        </w:rPr>
+      </w:pPr>
+      <w:r>
+        <w:rPr>
+          <w:rFonts w:ascii="Times" w:hAnsi="Times" w:cs="Times"/>
+          <w:b/>
+          <w:bCs/>
+          <w:sz w:val="24"/>
+          <w:szCs w:val="24"/>
+        </w:rPr>
+        <w:lastRenderedPageBreak/>
         <w:t xml:space="preserve">Chicago Trading Company </w:t>
       </w:r>
       <w:r>
@@ -796,6 +885,45 @@
           <w:szCs w:val="24"/>
         </w:rPr>
         <w:t>— Development Manager (2006-2007)</w:t>
+      </w:r>
+    </w:p>
+    <w:p>
+      <w:pPr>
+        <w:widowControl w:val="0"/>
+        <w:autoSpaceDE w:val="0"/>
+        <w:autoSpaceDN w:val="0"/>
+        <w:adjustRightInd w:val="0"/>
+        <w:spacing w:before="120" w:after="120"/>
+        <w:ind w:left="180" w:right="144"/>
+        <w:rPr>
+          <w:rFonts w:ascii="Times" w:hAnsi="Times" w:cs="Times"/>
+          <w:sz w:val="24"/>
+          <w:szCs w:val="24"/>
+        </w:rPr>
+      </w:pPr>
+      <w:r>
+        <w:rPr>
+          <w:rFonts w:ascii="Times" w:hAnsi="Times" w:cs="Times"/>
+          <w:sz w:val="24"/>
+          <w:szCs w:val="24"/>
+        </w:rPr>
+        <w:t xml:space="preserve">Managed a </w:t>
+      </w:r>
+      <w:r>
+        <w:rPr>
+          <w:rFonts w:ascii="Times" w:hAnsi="Times" w:cs="Times"/>
+          <w:sz w:val="24"/>
+          <w:szCs w:val="24"/>
+        </w:rPr>
+        <w:t xml:space="preserve">five-person </w:t>
+      </w:r>
+      <w:r>
+        <w:rPr>
+          <w:rFonts w:ascii="Times" w:hAnsi="Times" w:cs="Times"/>
+          <w:sz w:val="24"/>
+          <w:szCs w:val="24"/>
+        </w:rPr>
+        <w:t>development team responsible for the delivery of pricing and risk assessment systems actively used by traders. Collaborated with traders to establish project goals and priorities. Fostered a productive team environment, ensured the professional growth of the team, and assessed and improved employee performance.</w:t>
       </w:r>
     </w:p>
     <w:p>
@@ -821,7 +949,7 @@
           <w:sz w:val="24"/>
           <w:szCs w:val="24"/>
         </w:rPr>
-        <w:t>Managed a development team of five employees responsible for the delivery of pricing and risk assessment systems actively used by traders. Collaborated with traders to establish project goals and priorities. Fostered a productive team environment, ensured the professional growth of the team, and assessed and improved employee performance.</w:t>
+        <w:t xml:space="preserve">Established and implemented development standards for the team including extensive testing requirements, consistent project structures, and thorough automation.  </w:t>
       </w:r>
     </w:p>
     <w:p>
@@ -847,7 +975,23 @@
           <w:sz w:val="24"/>
           <w:szCs w:val="24"/>
         </w:rPr>
-        <w:t xml:space="preserve">Established and implemented development standards for the team including extensive testing requirements, consistent project structures, and thorough automation.  </w:t>
+        <w:t xml:space="preserve">Redesigned the hiring process for </w:t>
+      </w:r>
+      <w:r>
+        <w:rPr>
+          <w:rFonts w:ascii="Times" w:hAnsi="Times" w:cs="Times"/>
+          <w:sz w:val="24"/>
+          <w:szCs w:val="24"/>
+        </w:rPr>
+        <w:t>software,</w:t>
+      </w:r>
+      <w:r>
+        <w:rPr>
+          <w:rFonts w:ascii="Times" w:hAnsi="Times" w:cs="Times"/>
+          <w:sz w:val="24"/>
+          <w:szCs w:val="24"/>
+        </w:rPr>
+        <w:t xml:space="preserve"> including the college recruiting process.</w:t>
       </w:r>
     </w:p>
     <w:p>
@@ -873,24 +1017,15 @@
           <w:sz w:val="24"/>
           <w:szCs w:val="24"/>
         </w:rPr>
-        <w:lastRenderedPageBreak/>
-        <w:t xml:space="preserve">Redesigned the hiring process for </w:t>
-      </w:r>
-      <w:r>
-        <w:rPr>
-          <w:rFonts w:ascii="Times" w:hAnsi="Times" w:cs="Times"/>
-          <w:sz w:val="24"/>
-          <w:szCs w:val="24"/>
-        </w:rPr>
-        <w:t>software,</w:t>
-      </w:r>
-      <w:r>
-        <w:rPr>
-          <w:rFonts w:ascii="Times" w:hAnsi="Times" w:cs="Times"/>
-          <w:sz w:val="24"/>
-          <w:szCs w:val="24"/>
-        </w:rPr>
-        <w:t xml:space="preserve"> including the college recruiting process.</w:t>
+        <w:t>Increased the speed and stability of connections to the firm's pricing engine and wrapped that connectivity in a consistent and extensible API.</w:t>
+      </w:r>
+      <w:r>
+        <w:rPr>
+          <w:rFonts w:ascii="Times" w:hAnsi="Times" w:cs="Times"/>
+          <w:sz w:val="24"/>
+          <w:szCs w:val="24"/>
+        </w:rPr>
+        <w:t xml:space="preserve"> (C++, COM, .Net)</w:t>
       </w:r>
     </w:p>
     <w:p>
@@ -916,7 +1051,15 @@
           <w:sz w:val="24"/>
           <w:szCs w:val="24"/>
         </w:rPr>
-        <w:t>Increased the speed and stability of connections to the firm's pricing engine and wrapped that connectivity in a consistent and extensible API.</w:t>
+        <w:t>Developed a predictive multi-dimensional cache for option prices, dramatically decreasing the latency of option price delivery to electronic trading systems.</w:t>
+      </w:r>
+      <w:r>
+        <w:rPr>
+          <w:rFonts w:ascii="Times" w:hAnsi="Times" w:cs="Times"/>
+          <w:sz w:val="24"/>
+          <w:szCs w:val="24"/>
+        </w:rPr>
+        <w:t xml:space="preserve"> (.Net)</w:t>
       </w:r>
     </w:p>
     <w:p>
@@ -942,33 +1085,15 @@
           <w:sz w:val="24"/>
           <w:szCs w:val="24"/>
         </w:rPr>
-        <w:t>Developed a predictive multi-dimensional cache for option prices, dramatically decreasing the latency of option price delivery to electronic trading systems.</w:t>
-      </w:r>
-    </w:p>
-    <w:p>
-      <w:pPr>
-        <w:widowControl w:val="0"/>
-        <w:numPr>
-          <w:ilvl w:val="0"/>
-          <w:numId w:val="4"/>
-        </w:numPr>
-        <w:autoSpaceDE w:val="0"/>
-        <w:autoSpaceDN w:val="0"/>
-        <w:adjustRightInd w:val="0"/>
-        <w:ind w:left="540" w:right="144" w:hanging="186"/>
-        <w:rPr>
-          <w:rFonts w:ascii="Times" w:hAnsi="Times" w:cs="Times"/>
-          <w:sz w:val="24"/>
-          <w:szCs w:val="24"/>
-        </w:rPr>
-      </w:pPr>
-      <w:r>
-        <w:rPr>
-          <w:rFonts w:ascii="Times" w:hAnsi="Times" w:cs="Times"/>
-          <w:sz w:val="24"/>
-          <w:szCs w:val="24"/>
-        </w:rPr>
         <w:t>Developed software to monitor the firm's trade stream and take market action, such as updating position information at the exchange, alerting traders, and adjusting risk limits.</w:t>
+      </w:r>
+      <w:r>
+        <w:rPr>
+          <w:rFonts w:ascii="Times" w:hAnsi="Times" w:cs="Times"/>
+          <w:sz w:val="24"/>
+          <w:szCs w:val="24"/>
+        </w:rPr>
+        <w:t xml:space="preserve"> (Java)</w:t>
       </w:r>
     </w:p>
     <w:p>
@@ -1030,7 +1155,86 @@
           <w:sz w:val="24"/>
           <w:szCs w:val="24"/>
         </w:rPr>
-        <w:t xml:space="preserve"> — Project Manager (2004-2006)</w:t>
+        <w:t xml:space="preserve"> — </w:t>
+      </w:r>
+      <w:r>
+        <w:rPr>
+          <w:rFonts w:ascii="Times" w:hAnsi="Times" w:cs="Times"/>
+          <w:sz w:val="24"/>
+          <w:szCs w:val="24"/>
+        </w:rPr>
+        <w:t>Development</w:t>
+      </w:r>
+      <w:r>
+        <w:rPr>
+          <w:rFonts w:ascii="Times" w:hAnsi="Times" w:cs="Times"/>
+          <w:sz w:val="24"/>
+          <w:szCs w:val="24"/>
+        </w:rPr>
+        <w:t xml:space="preserve"> Manager (2002-2006</w:t>
+      </w:r>
+      <w:r>
+        <w:rPr>
+          <w:rFonts w:ascii="Times" w:hAnsi="Times" w:cs="Times"/>
+          <w:sz w:val="24"/>
+          <w:szCs w:val="24"/>
+        </w:rPr>
+        <w:t>)</w:t>
+      </w:r>
+    </w:p>
+    <w:p>
+      <w:pPr>
+        <w:widowControl w:val="0"/>
+        <w:autoSpaceDE w:val="0"/>
+        <w:autoSpaceDN w:val="0"/>
+        <w:adjustRightInd w:val="0"/>
+        <w:spacing w:before="120" w:after="120"/>
+        <w:ind w:left="180" w:right="144"/>
+        <w:rPr>
+          <w:rFonts w:ascii="Times" w:hAnsi="Times" w:cs="Times"/>
+          <w:sz w:val="24"/>
+          <w:szCs w:val="24"/>
+        </w:rPr>
+      </w:pPr>
+      <w:r>
+        <w:rPr>
+          <w:rFonts w:ascii="Times" w:hAnsi="Times" w:cs="Times"/>
+          <w:sz w:val="24"/>
+          <w:szCs w:val="24"/>
+        </w:rPr>
+        <w:t>Managed a</w:t>
+      </w:r>
+      <w:r>
+        <w:rPr>
+          <w:rFonts w:ascii="Times" w:hAnsi="Times" w:cs="Times"/>
+          <w:sz w:val="24"/>
+          <w:szCs w:val="24"/>
+        </w:rPr>
+        <w:t xml:space="preserve"> five-person</w:t>
+      </w:r>
+      <w:r>
+        <w:rPr>
+          <w:rFonts w:ascii="Times" w:hAnsi="Times" w:cs="Times"/>
+          <w:sz w:val="24"/>
+          <w:szCs w:val="24"/>
+        </w:rPr>
+        <w:t xml:space="preserve"> development team responsible for the delivery of risk management systems actively used by traders. Collaborated with traders, risk managers and back office staff to establish project goals and priorities. Fostered a productive team environment and assessed and improved employee performance. Participat</w:t>
+      </w:r>
+      <w:r>
+        <w:rPr>
+          <w:rFonts w:ascii="Times" w:hAnsi="Times" w:cs="Times"/>
+          <w:sz w:val="24"/>
+          <w:szCs w:val="24"/>
+        </w:rPr>
+        <w:t>ed in the hiring process and it</w:t>
+      </w:r>
+      <w:r>
+        <w:rPr>
+          <w:rFonts w:ascii="Times" w:hAnsi="Times" w:cs="Times"/>
+          <w:sz w:val="24"/>
+          <w:szCs w:val="24"/>
+        </w:rPr>
+        <w:t xml:space="preserve">s design. </w:t>
       </w:r>
     </w:p>
     <w:p>
@@ -1056,23 +1260,15 @@
           <w:sz w:val="24"/>
           <w:szCs w:val="24"/>
         </w:rPr>
-        <w:t>Managed a development team of four employees responsible for the delivery of risk management systems actively used by traders. Collaborated with traders, risk managers and back office staff to establish project goals and priorities. Fostered a productive team environment and assessed and improved employee performance. Participat</w:t>
-      </w:r>
-      <w:r>
-        <w:rPr>
-          <w:rFonts w:ascii="Times" w:hAnsi="Times" w:cs="Times"/>
-          <w:sz w:val="24"/>
-          <w:szCs w:val="24"/>
-        </w:rPr>
-        <w:t>ed in the hiring process and it</w:t>
-      </w:r>
-      <w:r>
-        <w:rPr>
-          <w:rFonts w:ascii="Times" w:hAnsi="Times" w:cs="Times"/>
-          <w:sz w:val="24"/>
-          <w:szCs w:val="24"/>
-        </w:rPr>
-        <w:t xml:space="preserve">s design. </w:t>
+        <w:t>Developed a system for making dynamic calls to option pricing models and distributing those calculations to multiple servers.</w:t>
+      </w:r>
+      <w:r>
+        <w:rPr>
+          <w:rFonts w:ascii="Times" w:hAnsi="Times" w:cs="Times"/>
+          <w:sz w:val="24"/>
+          <w:szCs w:val="24"/>
+        </w:rPr>
+        <w:t xml:space="preserve"> (.Net)</w:t>
       </w:r>
     </w:p>
     <w:p>
@@ -1098,7 +1294,15 @@
           <w:sz w:val="24"/>
           <w:szCs w:val="24"/>
         </w:rPr>
-        <w:t>Developed a system for making dynamic calls to option pricing models and distributing those calculations to multiple servers.</w:t>
+        <w:t>Created custom algorithms for calculating volatility skews, normalization of values across contracts, and yield curves derived from market prices.</w:t>
+      </w:r>
+      <w:r>
+        <w:rPr>
+          <w:rFonts w:ascii="Times" w:hAnsi="Times" w:cs="Times"/>
+          <w:sz w:val="24"/>
+          <w:szCs w:val="24"/>
+        </w:rPr>
+        <w:t xml:space="preserve"> (.Net)</w:t>
       </w:r>
     </w:p>
     <w:p>
@@ -1124,73 +1328,15 @@
           <w:sz w:val="24"/>
           <w:szCs w:val="24"/>
         </w:rPr>
-        <w:t>Created custom algorithms for calculating volatility skews, normalization of values across contracts, and yield curves derived from market prices.</w:t>
-      </w:r>
-    </w:p>
-    <w:p>
-      <w:pPr>
-        <w:widowControl w:val="0"/>
-        <w:numPr>
-          <w:ilvl w:val="0"/>
-          <w:numId w:val="5"/>
-        </w:numPr>
-        <w:autoSpaceDE w:val="0"/>
-        <w:autoSpaceDN w:val="0"/>
-        <w:adjustRightInd w:val="0"/>
-        <w:ind w:left="540" w:right="144" w:hanging="186"/>
-        <w:rPr>
-          <w:rFonts w:ascii="Times" w:hAnsi="Times" w:cs="Times"/>
-          <w:sz w:val="24"/>
-          <w:szCs w:val="24"/>
-        </w:rPr>
-      </w:pPr>
-      <w:r>
-        <w:rPr>
-          <w:rFonts w:ascii="Times" w:hAnsi="Times" w:cs="Times"/>
-          <w:sz w:val="24"/>
-          <w:szCs w:val="24"/>
-        </w:rPr>
         <w:t>Developed software and reporting tools to automate and streamline back-office activities.</w:t>
       </w:r>
-    </w:p>
-    <w:p>
-      <w:pPr>
-        <w:widowControl w:val="0"/>
-        <w:tabs>
-          <w:tab w:val="left" w:pos="369"/>
-          <w:tab w:val="left" w:pos="533"/>
-        </w:tabs>
-        <w:autoSpaceDE w:val="0"/>
-        <w:autoSpaceDN w:val="0"/>
-        <w:adjustRightInd w:val="0"/>
-        <w:ind w:left="534" w:right="144" w:hanging="360"/>
-        <w:rPr>
-          <w:rFonts w:ascii="Times" w:hAnsi="Times" w:cs="Times"/>
-          <w:sz w:val="24"/>
-          <w:szCs w:val="24"/>
-        </w:rPr>
-      </w:pPr>
-    </w:p>
-    <w:p>
-      <w:pPr>
-        <w:widowControl w:val="0"/>
-        <w:autoSpaceDE w:val="0"/>
-        <w:autoSpaceDN w:val="0"/>
-        <w:adjustRightInd w:val="0"/>
-        <w:ind w:right="144" w:hanging="6"/>
-        <w:rPr>
-          <w:rFonts w:ascii="Times" w:hAnsi="Times" w:cs="Times"/>
-          <w:sz w:val="24"/>
-          <w:szCs w:val="24"/>
-        </w:rPr>
-      </w:pPr>
-      <w:r>
-        <w:rPr>
-          <w:rFonts w:ascii="Times" w:hAnsi="Times" w:cs="Times"/>
-          <w:sz w:val="24"/>
-          <w:szCs w:val="24"/>
-        </w:rPr>
-        <w:t>Developer (2002-2004)</w:t>
+      <w:r>
+        <w:rPr>
+          <w:rFonts w:ascii="Times" w:hAnsi="Times" w:cs="Times"/>
+          <w:sz w:val="24"/>
+          <w:szCs w:val="24"/>
+        </w:rPr>
+        <w:t xml:space="preserve"> (Python)</w:t>
       </w:r>
     </w:p>
     <w:p>
@@ -1216,7 +1362,47 @@
           <w:sz w:val="24"/>
           <w:szCs w:val="24"/>
         </w:rPr>
-        <w:t>Designed and implemented infrastructure for managing trade, position and risk management data. Developed processes to collect data from multiple back-end systems and calculate derived values from historical market data, allowing users to track changes to the data over time.</w:t>
+        <w:t>Designed and implemented infrastructure for</w:t>
+      </w:r>
+      <w:r>
+        <w:rPr>
+          <w:rFonts w:ascii="Times" w:hAnsi="Times" w:cs="Times"/>
+          <w:sz w:val="24"/>
+          <w:szCs w:val="24"/>
+        </w:rPr>
+        <w:t xml:space="preserve"> collecting and</w:t>
+      </w:r>
+      <w:r>
+        <w:rPr>
+          <w:rFonts w:ascii="Times" w:hAnsi="Times" w:cs="Times"/>
+          <w:sz w:val="24"/>
+          <w:szCs w:val="24"/>
+        </w:rPr>
+        <w:t xml:space="preserve"> managing </w:t>
+      </w:r>
+      <w:r>
+        <w:rPr>
+          <w:rFonts w:ascii="Times" w:hAnsi="Times" w:cs="Times"/>
+          <w:sz w:val="24"/>
+          <w:szCs w:val="24"/>
+        </w:rPr>
+        <w:t xml:space="preserve">contract, trade, position, volatility, and </w:t>
+      </w:r>
+      <w:r>
+        <w:rPr>
+          <w:rFonts w:ascii="Times" w:hAnsi="Times" w:cs="Times"/>
+          <w:sz w:val="24"/>
+          <w:szCs w:val="24"/>
+        </w:rPr>
+        <w:t xml:space="preserve">risk management data. </w:t>
+      </w:r>
+      <w:r>
+        <w:rPr>
+          <w:rFonts w:ascii="Times" w:hAnsi="Times" w:cs="Times"/>
+          <w:sz w:val="24"/>
+          <w:szCs w:val="24"/>
+        </w:rPr>
+        <w:t>(Python, .Net, MS SQL)</w:t>
       </w:r>
     </w:p>
     <w:p>
@@ -1242,25 +1428,47 @@
           <w:sz w:val="24"/>
           <w:szCs w:val="24"/>
         </w:rPr>
-        <w:t xml:space="preserve">Developed APIs for the firm's options models, enabling access from Excel and </w:t>
-      </w:r>
-      <w:proofErr w:type="spellStart"/>
-      <w:r>
-        <w:rPr>
-          <w:rFonts w:ascii="Times" w:hAnsi="Times" w:cs="Times"/>
-          <w:sz w:val="24"/>
-          <w:szCs w:val="24"/>
-        </w:rPr>
-        <w:t>Mathematica</w:t>
-      </w:r>
-      <w:proofErr w:type="spellEnd"/>
-      <w:r>
-        <w:rPr>
-          <w:rFonts w:ascii="Times" w:hAnsi="Times" w:cs="Times"/>
-          <w:sz w:val="24"/>
-          <w:szCs w:val="24"/>
-        </w:rPr>
-        <w:t xml:space="preserve"> for research purposes and for legacy COM applications.</w:t>
+        <w:t xml:space="preserve">Developed APIs for the firm's options models, enabling access from </w:t>
+      </w:r>
+      <w:r>
+        <w:rPr>
+          <w:rFonts w:ascii="Times" w:hAnsi="Times" w:cs="Times"/>
+          <w:sz w:val="24"/>
+          <w:szCs w:val="24"/>
+        </w:rPr>
+        <w:t xml:space="preserve">Orc software for live trading, from </w:t>
+      </w:r>
+      <w:r>
+        <w:rPr>
+          <w:rFonts w:ascii="Times" w:hAnsi="Times" w:cs="Times"/>
+          <w:sz w:val="24"/>
+          <w:szCs w:val="24"/>
+        </w:rPr>
+        <w:t>Excel and Ma</w:t>
+      </w:r>
+      <w:r>
+        <w:rPr>
+          <w:rFonts w:ascii="Times" w:hAnsi="Times" w:cs="Times"/>
+          <w:sz w:val="24"/>
+          <w:szCs w:val="24"/>
+        </w:rPr>
+        <w:t xml:space="preserve">thematica for research purposes, and from </w:t>
+      </w:r>
+      <w:r>
+        <w:rPr>
+          <w:rFonts w:ascii="Times" w:hAnsi="Times" w:cs="Times"/>
+          <w:sz w:val="24"/>
+          <w:szCs w:val="24"/>
+        </w:rPr>
+        <w:t>legacy COM applications.</w:t>
+      </w:r>
+      <w:r>
+        <w:rPr>
+          <w:rFonts w:ascii="Times" w:hAnsi="Times" w:cs="Times"/>
+          <w:sz w:val="24"/>
+          <w:szCs w:val="24"/>
+        </w:rPr>
+        <w:t xml:space="preserve"> (C++)</w:t>
       </w:r>
     </w:p>
     <w:p>
@@ -1276,64 +1484,6 @@
         <w:ind w:left="540" w:right="144" w:hanging="186"/>
         <w:rPr>
           <w:rFonts w:ascii="Times" w:hAnsi="Times" w:cs="Times"/>
-          <w:sz w:val="24"/>
-          <w:szCs w:val="24"/>
-        </w:rPr>
-      </w:pPr>
-      <w:r>
-        <w:rPr>
-          <w:rFonts w:ascii="Times" w:hAnsi="Times" w:cs="Times"/>
-          <w:sz w:val="24"/>
-          <w:szCs w:val="24"/>
-        </w:rPr>
-        <w:t xml:space="preserve">Developed a live trading system for the KOSPI </w:t>
-      </w:r>
-      <w:r>
-        <w:rPr>
-          <w:rFonts w:ascii="Times" w:hAnsi="Times" w:cs="Times"/>
-          <w:sz w:val="24"/>
-          <w:szCs w:val="24"/>
-        </w:rPr>
-        <w:t>with</w:t>
-      </w:r>
-      <w:r>
-        <w:rPr>
-          <w:rFonts w:ascii="Times" w:hAnsi="Times" w:cs="Times"/>
-          <w:sz w:val="24"/>
-          <w:szCs w:val="24"/>
-        </w:rPr>
-        <w:t xml:space="preserve"> Excel </w:t>
-      </w:r>
-      <w:r>
-        <w:rPr>
-          <w:rFonts w:ascii="Times" w:hAnsi="Times" w:cs="Times"/>
-          <w:sz w:val="24"/>
-          <w:szCs w:val="24"/>
-        </w:rPr>
-        <w:t xml:space="preserve">and </w:t>
-      </w:r>
-      <w:r>
-        <w:rPr>
-          <w:rFonts w:ascii="Times" w:hAnsi="Times" w:cs="Times"/>
-          <w:sz w:val="24"/>
-          <w:szCs w:val="24"/>
-        </w:rPr>
-        <w:t>exchange connectivity COM APIs.</w:t>
-      </w:r>
-    </w:p>
-    <w:p>
-      <w:pPr>
-        <w:widowControl w:val="0"/>
-        <w:numPr>
-          <w:ilvl w:val="0"/>
-          <w:numId w:val="6"/>
-        </w:numPr>
-        <w:autoSpaceDE w:val="0"/>
-        <w:autoSpaceDN w:val="0"/>
-        <w:adjustRightInd w:val="0"/>
-        <w:ind w:left="540" w:right="144" w:hanging="186"/>
-        <w:rPr>
-          <w:rFonts w:ascii="Times" w:hAnsi="Times" w:cs="Times"/>
           <w:b/>
           <w:bCs/>
           <w:sz w:val="24"/>
@@ -1346,16 +1496,48 @@
           <w:sz w:val="24"/>
           <w:szCs w:val="24"/>
         </w:rPr>
-        <w:t>Completed two firm classes on option trading and general trading concepts.</w:t>
-      </w:r>
-    </w:p>
-    <w:p>
-      <w:pPr>
-        <w:widowControl w:val="0"/>
-        <w:autoSpaceDE w:val="0"/>
-        <w:autoSpaceDN w:val="0"/>
-        <w:adjustRightInd w:val="0"/>
-        <w:ind w:right="144"/>
+        <w:t xml:space="preserve">Developed a live trading system for the KOSPI </w:t>
+      </w:r>
+      <w:r>
+        <w:rPr>
+          <w:rFonts w:ascii="Times" w:hAnsi="Times" w:cs="Times"/>
+          <w:sz w:val="24"/>
+          <w:szCs w:val="24"/>
+        </w:rPr>
+        <w:t>with</w:t>
+      </w:r>
+      <w:r>
+        <w:rPr>
+          <w:rFonts w:ascii="Times" w:hAnsi="Times" w:cs="Times"/>
+          <w:sz w:val="24"/>
+          <w:szCs w:val="24"/>
+        </w:rPr>
+        <w:t xml:space="preserve"> Excel </w:t>
+      </w:r>
+      <w:r>
+        <w:rPr>
+          <w:rFonts w:ascii="Times" w:hAnsi="Times" w:cs="Times"/>
+          <w:sz w:val="24"/>
+          <w:szCs w:val="24"/>
+        </w:rPr>
+        <w:t xml:space="preserve">and </w:t>
+      </w:r>
+      <w:r>
+        <w:rPr>
+          <w:rFonts w:ascii="Times" w:hAnsi="Times" w:cs="Times"/>
+          <w:sz w:val="24"/>
+          <w:szCs w:val="24"/>
+        </w:rPr>
+        <w:t>exchange connectivity COM APIs.</w:t>
+      </w:r>
+    </w:p>
+    <w:p>
+      <w:pPr>
+        <w:widowControl w:val="0"/>
+        <w:autoSpaceDE w:val="0"/>
+        <w:autoSpaceDN w:val="0"/>
+        <w:adjustRightInd w:val="0"/>
+        <w:ind w:left="540" w:right="144"/>
         <w:rPr>
           <w:rFonts w:ascii="Times" w:hAnsi="Times" w:cs="Times"/>
           <w:b/>
@@ -1364,20 +1546,6 @@
           <w:szCs w:val="24"/>
         </w:rPr>
       </w:pPr>
-    </w:p>
-    <w:p>
-      <w:pPr>
-        <w:widowControl w:val="0"/>
-        <w:autoSpaceDE w:val="0"/>
-        <w:autoSpaceDN w:val="0"/>
-        <w:adjustRightInd w:val="0"/>
-        <w:ind w:right="144"/>
-        <w:rPr>
-          <w:rFonts w:ascii="Times" w:hAnsi="Times" w:cs="Times"/>
-          <w:sz w:val="24"/>
-          <w:szCs w:val="24"/>
-        </w:rPr>
-      </w:pPr>
       <w:r>
         <w:rPr>
           <w:rFonts w:ascii="Times" w:hAnsi="Times" w:cs="Times"/>
@@ -1386,6 +1554,30 @@
           <w:sz w:val="24"/>
           <w:szCs w:val="24"/>
         </w:rPr>
+        <w:t xml:space="preserve"> </w:t>
+      </w:r>
+    </w:p>
+    <w:p>
+      <w:pPr>
+        <w:widowControl w:val="0"/>
+        <w:autoSpaceDE w:val="0"/>
+        <w:autoSpaceDN w:val="0"/>
+        <w:adjustRightInd w:val="0"/>
+        <w:ind w:right="144"/>
+        <w:rPr>
+          <w:rFonts w:ascii="Times" w:hAnsi="Times" w:cs="Times"/>
+          <w:sz w:val="24"/>
+          <w:szCs w:val="24"/>
+        </w:rPr>
+      </w:pPr>
+      <w:r>
+        <w:rPr>
+          <w:rFonts w:ascii="Times" w:hAnsi="Times" w:cs="Times"/>
+          <w:b/>
+          <w:bCs/>
+          <w:sz w:val="24"/>
+          <w:szCs w:val="24"/>
+        </w:rPr>
         <w:t>CSS</w:t>
       </w:r>
       <w:r>
@@ -1395,6 +1587,29 @@
           <w:szCs w:val="24"/>
         </w:rPr>
         <w:t xml:space="preserve"> — Developer (2000-2002)</w:t>
+      </w:r>
+    </w:p>
+    <w:p>
+      <w:pPr>
+        <w:widowControl w:val="0"/>
+        <w:autoSpaceDE w:val="0"/>
+        <w:autoSpaceDN w:val="0"/>
+        <w:adjustRightInd w:val="0"/>
+        <w:spacing w:before="120" w:after="120"/>
+        <w:ind w:left="187" w:right="144"/>
+        <w:rPr>
+          <w:rFonts w:ascii="Times" w:hAnsi="Times" w:cs="Times"/>
+          <w:sz w:val="24"/>
+          <w:szCs w:val="24"/>
+        </w:rPr>
+      </w:pPr>
+      <w:r>
+        <w:rPr>
+          <w:rFonts w:ascii="Times" w:hAnsi="Times" w:cs="Times"/>
+          <w:sz w:val="24"/>
+          <w:szCs w:val="24"/>
+        </w:rPr>
+        <w:t>Member of a four-person development team responsible for creating real-time risk and analytics systems to support live trading.</w:t>
       </w:r>
     </w:p>
     <w:p>
@@ -1422,6 +1637,14 @@
         </w:rPr>
         <w:t>Developed a risk management system actively used by traders.</w:t>
       </w:r>
+      <w:r>
+        <w:rPr>
+          <w:rFonts w:ascii="Times" w:hAnsi="Times" w:cs="Times"/>
+          <w:sz w:val="24"/>
+          <w:szCs w:val="24"/>
+        </w:rPr>
+        <w:t xml:space="preserve"> (MS SQL, Javascript, Coldfusion)</w:t>
+      </w:r>
     </w:p>
     <w:p>
       <w:pPr>
@@ -1446,25 +1669,15 @@
           <w:sz w:val="24"/>
           <w:szCs w:val="24"/>
         </w:rPr>
-        <w:t xml:space="preserve">Implemented </w:t>
-      </w:r>
-      <w:proofErr w:type="gramStart"/>
-      <w:r>
-        <w:rPr>
-          <w:rFonts w:ascii="Times" w:hAnsi="Times" w:cs="Times"/>
-          <w:sz w:val="24"/>
-          <w:szCs w:val="24"/>
-        </w:rPr>
-        <w:t>option pricing</w:t>
-      </w:r>
-      <w:proofErr w:type="gramEnd"/>
-      <w:r>
-        <w:rPr>
-          <w:rFonts w:ascii="Times" w:hAnsi="Times" w:cs="Times"/>
-          <w:sz w:val="24"/>
-          <w:szCs w:val="24"/>
-        </w:rPr>
-        <w:t xml:space="preserve"> models based on research publications and trader input.</w:t>
+        <w:t>Implemented option pricing models based on research publications and trader input.</w:t>
+      </w:r>
+      <w:r>
+        <w:rPr>
+          <w:rFonts w:ascii="Times" w:hAnsi="Times" w:cs="Times"/>
+          <w:sz w:val="24"/>
+          <w:szCs w:val="24"/>
+        </w:rPr>
+        <w:t xml:space="preserve"> (C++)</w:t>
       </w:r>
     </w:p>
     <w:p>
@@ -1492,6 +1705,14 @@
         </w:rPr>
         <w:t>Collaborated with traders to create dynamic graphs and visualization tools.</w:t>
       </w:r>
+      <w:r>
+        <w:rPr>
+          <w:rFonts w:ascii="Times" w:hAnsi="Times" w:cs="Times"/>
+          <w:sz w:val="24"/>
+          <w:szCs w:val="24"/>
+        </w:rPr>
+        <w:t xml:space="preserve"> (.Net, MS SQL)</w:t>
+      </w:r>
     </w:p>
     <w:p>
       <w:pPr>
@@ -1516,7 +1737,31 @@
           <w:sz w:val="24"/>
           <w:szCs w:val="24"/>
         </w:rPr>
-        <w:t>Created a database and associated automated processes to provide risk systems with contract specifications, trade and clearing information, volatilities, interest rates and dividends.</w:t>
+        <w:t xml:space="preserve">Created a database and associated automated processes to </w:t>
+      </w:r>
+      <w:r>
+        <w:rPr>
+          <w:rFonts w:ascii="Times" w:hAnsi="Times" w:cs="Times"/>
+          <w:sz w:val="24"/>
+          <w:szCs w:val="24"/>
+        </w:rPr>
+        <w:t>collect and store</w:t>
+      </w:r>
+      <w:r>
+        <w:rPr>
+          <w:rFonts w:ascii="Times" w:hAnsi="Times" w:cs="Times"/>
+          <w:sz w:val="24"/>
+          <w:szCs w:val="24"/>
+        </w:rPr>
+        <w:t xml:space="preserve"> contract specifications, trade and clearing information, volatilities, interest rates and dividends.</w:t>
+      </w:r>
+      <w:r>
+        <w:rPr>
+          <w:rFonts w:ascii="Times" w:hAnsi="Times" w:cs="Times"/>
+          <w:sz w:val="24"/>
+          <w:szCs w:val="24"/>
+        </w:rPr>
+        <w:t xml:space="preserve"> (.Net, MS SQL)</w:t>
       </w:r>
     </w:p>
     <w:p>
@@ -1544,6 +1789,14 @@
         </w:rPr>
         <w:t>Established software and processes for reconciliation of clearing firm data with internal position and trade data.</w:t>
       </w:r>
+      <w:r>
+        <w:rPr>
+          <w:rFonts w:ascii="Times" w:hAnsi="Times" w:cs="Times"/>
+          <w:sz w:val="24"/>
+          <w:szCs w:val="24"/>
+        </w:rPr>
+        <w:t xml:space="preserve"> (.Net, MS SQL)</w:t>
+      </w:r>
     </w:p>
     <w:p>
       <w:pPr>
@@ -1554,356 +1807,13 @@
         <w:autoSpaceDE w:val="0"/>
         <w:autoSpaceDN w:val="0"/>
         <w:adjustRightInd w:val="0"/>
-        <w:ind w:left="1742" w:right="144" w:hanging="1643"/>
-        <w:rPr>
-          <w:rFonts w:ascii="Times" w:hAnsi="Times" w:cs="Times"/>
-          <w:sz w:val="24"/>
-          <w:szCs w:val="24"/>
-        </w:rPr>
-      </w:pPr>
-    </w:p>
-    <w:p>
-      <w:pPr>
-        <w:widowControl w:val="0"/>
-        <w:pBdr>
-          <w:bottom w:val="single" w:sz="6" w:space="1" w:color="auto"/>
-        </w:pBdr>
-        <w:tabs>
-          <w:tab w:val="left" w:pos="1740"/>
-        </w:tabs>
-        <w:autoSpaceDE w:val="0"/>
-        <w:autoSpaceDN w:val="0"/>
-        <w:adjustRightInd w:val="0"/>
         <w:ind w:right="144"/>
         <w:rPr>
           <w:rFonts w:ascii="Times" w:hAnsi="Times" w:cs="Times"/>
-          <w:b/>
-          <w:bCs/>
-          <w:sz w:val="24"/>
-          <w:szCs w:val="24"/>
-        </w:rPr>
-      </w:pPr>
-      <w:r>
-        <w:rPr>
-          <w:rFonts w:ascii="Times" w:hAnsi="Times" w:cs="Times"/>
-          <w:b/>
-          <w:bCs/>
-          <w:sz w:val="24"/>
-          <w:szCs w:val="24"/>
-        </w:rPr>
-        <w:t>Technology</w:t>
-      </w:r>
-      <w:r>
-        <w:rPr>
-          <w:rFonts w:ascii="Times" w:hAnsi="Times" w:cs="Times"/>
-          <w:b/>
-          <w:bCs/>
-          <w:sz w:val="24"/>
-          <w:szCs w:val="24"/>
-        </w:rPr>
-        <w:tab/>
-      </w:r>
-    </w:p>
-    <w:p>
-      <w:pPr>
-        <w:widowControl w:val="0"/>
-        <w:tabs>
-          <w:tab w:val="left" w:pos="1740"/>
-        </w:tabs>
-        <w:autoSpaceDE w:val="0"/>
-        <w:autoSpaceDN w:val="0"/>
-        <w:adjustRightInd w:val="0"/>
-        <w:ind w:right="144"/>
-        <w:rPr>
-          <w:rFonts w:ascii="Times" w:hAnsi="Times" w:cs="Times"/>
-          <w:b/>
-          <w:bCs/>
-          <w:sz w:val="24"/>
-          <w:szCs w:val="24"/>
-        </w:rPr>
-      </w:pPr>
-    </w:p>
-    <w:p>
-      <w:pPr>
-        <w:widowControl w:val="0"/>
-        <w:autoSpaceDE w:val="0"/>
-        <w:autoSpaceDN w:val="0"/>
-        <w:adjustRightInd w:val="0"/>
-        <w:ind w:left="360" w:right="144"/>
-        <w:rPr>
-          <w:rFonts w:ascii="Times" w:hAnsi="Times" w:cs="Times"/>
-          <w:sz w:val="24"/>
-          <w:szCs w:val="24"/>
-        </w:rPr>
-      </w:pPr>
-      <w:r>
-        <w:rPr>
-          <w:rFonts w:ascii="Times" w:hAnsi="Times" w:cs="Times"/>
-          <w:sz w:val="24"/>
-          <w:szCs w:val="24"/>
-          <w:u w:val="single"/>
-        </w:rPr>
-        <w:t>Languages</w:t>
-      </w:r>
-      <w:r>
-        <w:rPr>
-          <w:rFonts w:ascii="Times" w:hAnsi="Times" w:cs="Times"/>
-          <w:sz w:val="24"/>
-          <w:szCs w:val="24"/>
-        </w:rPr>
-        <w:t xml:space="preserve">:  Python, C#, C, </w:t>
-      </w:r>
-      <w:proofErr w:type="spellStart"/>
-      <w:r>
-        <w:rPr>
-          <w:rFonts w:ascii="Times" w:hAnsi="Times" w:cs="Times"/>
-          <w:sz w:val="24"/>
-          <w:szCs w:val="24"/>
-        </w:rPr>
-        <w:t>Javascript</w:t>
-      </w:r>
-      <w:proofErr w:type="spellEnd"/>
-      <w:r>
-        <w:rPr>
-          <w:rFonts w:ascii="Times" w:hAnsi="Times" w:cs="Times"/>
-          <w:sz w:val="24"/>
-          <w:szCs w:val="24"/>
-        </w:rPr>
-        <w:t>, Java, C++, Ruby.</w:t>
-      </w:r>
-    </w:p>
-    <w:p>
-      <w:pPr>
-        <w:widowControl w:val="0"/>
-        <w:autoSpaceDE w:val="0"/>
-        <w:autoSpaceDN w:val="0"/>
-        <w:adjustRightInd w:val="0"/>
-        <w:ind w:left="360" w:right="144"/>
-        <w:rPr>
-          <w:rFonts w:ascii="Times" w:hAnsi="Times" w:cs="Times"/>
-          <w:sz w:val="24"/>
-          <w:szCs w:val="24"/>
-        </w:rPr>
-      </w:pPr>
-      <w:r>
-        <w:rPr>
-          <w:rFonts w:ascii="Times" w:hAnsi="Times" w:cs="Times"/>
-          <w:sz w:val="24"/>
-          <w:szCs w:val="24"/>
-          <w:u w:val="single"/>
-        </w:rPr>
-        <w:t>Web technologies</w:t>
-      </w:r>
-      <w:r>
-        <w:rPr>
-          <w:rFonts w:ascii="Times" w:hAnsi="Times" w:cs="Times"/>
-          <w:sz w:val="24"/>
-          <w:szCs w:val="24"/>
-        </w:rPr>
-        <w:t xml:space="preserve">: </w:t>
-      </w:r>
-      <w:proofErr w:type="spellStart"/>
-      <w:r>
-        <w:rPr>
-          <w:rFonts w:ascii="Times" w:hAnsi="Times" w:cs="Times"/>
-          <w:sz w:val="24"/>
-          <w:szCs w:val="24"/>
-        </w:rPr>
-        <w:t>Django</w:t>
-      </w:r>
-      <w:proofErr w:type="spellEnd"/>
-      <w:r>
-        <w:rPr>
-          <w:rFonts w:ascii="Times" w:hAnsi="Times" w:cs="Times"/>
-          <w:sz w:val="24"/>
-          <w:szCs w:val="24"/>
-        </w:rPr>
-        <w:t xml:space="preserve">, HTML, CSS, </w:t>
-      </w:r>
-      <w:proofErr w:type="spellStart"/>
-      <w:r>
-        <w:rPr>
-          <w:rFonts w:ascii="Times" w:hAnsi="Times" w:cs="Times"/>
-          <w:sz w:val="24"/>
-          <w:szCs w:val="24"/>
-        </w:rPr>
-        <w:t>jQuery</w:t>
-      </w:r>
-      <w:proofErr w:type="spellEnd"/>
-      <w:r>
-        <w:rPr>
-          <w:rFonts w:ascii="Times" w:hAnsi="Times" w:cs="Times"/>
-          <w:sz w:val="24"/>
-          <w:szCs w:val="24"/>
-        </w:rPr>
-        <w:t>, Backbone, Ruby on Rails.</w:t>
-      </w:r>
-    </w:p>
-    <w:p>
-      <w:pPr>
-        <w:widowControl w:val="0"/>
-        <w:autoSpaceDE w:val="0"/>
-        <w:autoSpaceDN w:val="0"/>
-        <w:adjustRightInd w:val="0"/>
-        <w:ind w:left="360" w:right="144"/>
-        <w:rPr>
-          <w:rFonts w:ascii="Times" w:hAnsi="Times" w:cs="Times"/>
-          <w:sz w:val="24"/>
-          <w:szCs w:val="24"/>
-        </w:rPr>
-      </w:pPr>
-      <w:r>
-        <w:rPr>
-          <w:rFonts w:ascii="Times" w:hAnsi="Times" w:cs="Times"/>
-          <w:sz w:val="24"/>
-          <w:szCs w:val="24"/>
-          <w:u w:val="single"/>
-        </w:rPr>
-        <w:t>Network protocols &amp; messaging</w:t>
-      </w:r>
-      <w:r>
-        <w:rPr>
-          <w:rFonts w:ascii="Times" w:hAnsi="Times" w:cs="Times"/>
-          <w:sz w:val="24"/>
-          <w:szCs w:val="24"/>
-        </w:rPr>
-        <w:t>: HTTP, TCP, UDP/multicast, Protocol Buffers.</w:t>
-      </w:r>
-    </w:p>
-    <w:p>
-      <w:pPr>
-        <w:widowControl w:val="0"/>
-        <w:autoSpaceDE w:val="0"/>
-        <w:autoSpaceDN w:val="0"/>
-        <w:adjustRightInd w:val="0"/>
-        <w:ind w:left="360" w:right="144"/>
-        <w:rPr>
-          <w:rFonts w:ascii="Times" w:hAnsi="Times" w:cs="Times"/>
-          <w:sz w:val="24"/>
-          <w:szCs w:val="24"/>
-        </w:rPr>
-      </w:pPr>
-      <w:r>
-        <w:rPr>
-          <w:rFonts w:ascii="Times" w:hAnsi="Times" w:cs="Times"/>
-          <w:sz w:val="24"/>
-          <w:szCs w:val="24"/>
-          <w:u w:val="single"/>
-        </w:rPr>
-        <w:t>Exchange protocols</w:t>
-      </w:r>
-      <w:r>
-        <w:rPr>
-          <w:rFonts w:ascii="Times" w:hAnsi="Times" w:cs="Times"/>
-          <w:sz w:val="24"/>
-          <w:szCs w:val="24"/>
-        </w:rPr>
-        <w:t>: FIX, FIX FAST, ICE Market Data.</w:t>
-      </w:r>
-    </w:p>
-    <w:p>
-      <w:pPr>
-        <w:widowControl w:val="0"/>
-        <w:autoSpaceDE w:val="0"/>
-        <w:autoSpaceDN w:val="0"/>
-        <w:adjustRightInd w:val="0"/>
-        <w:ind w:left="360" w:right="144"/>
-        <w:rPr>
-          <w:rFonts w:ascii="Times" w:hAnsi="Times" w:cs="Times"/>
-          <w:sz w:val="24"/>
-          <w:szCs w:val="24"/>
-        </w:rPr>
-      </w:pPr>
-      <w:r>
-        <w:rPr>
-          <w:rFonts w:ascii="Times" w:hAnsi="Times" w:cs="Times"/>
-          <w:sz w:val="24"/>
-          <w:szCs w:val="24"/>
-          <w:u w:val="single"/>
-        </w:rPr>
-        <w:t>Databases</w:t>
-      </w:r>
-      <w:r>
-        <w:rPr>
-          <w:rFonts w:ascii="Times" w:hAnsi="Times" w:cs="Times"/>
-          <w:sz w:val="24"/>
-          <w:szCs w:val="24"/>
-        </w:rPr>
-        <w:t xml:space="preserve">:  </w:t>
-      </w:r>
-      <w:proofErr w:type="spellStart"/>
-      <w:r>
-        <w:rPr>
-          <w:rFonts w:ascii="Times" w:hAnsi="Times" w:cs="Times"/>
-          <w:sz w:val="24"/>
-          <w:szCs w:val="24"/>
-        </w:rPr>
-        <w:t>PostgreSQL</w:t>
-      </w:r>
-      <w:proofErr w:type="spellEnd"/>
-      <w:r>
-        <w:rPr>
-          <w:rFonts w:ascii="Times" w:hAnsi="Times" w:cs="Times"/>
-          <w:sz w:val="24"/>
-          <w:szCs w:val="24"/>
-        </w:rPr>
-        <w:t xml:space="preserve">, </w:t>
-      </w:r>
-      <w:proofErr w:type="spellStart"/>
-      <w:r>
-        <w:rPr>
-          <w:rFonts w:ascii="Times" w:hAnsi="Times" w:cs="Times"/>
-          <w:sz w:val="24"/>
-          <w:szCs w:val="24"/>
-        </w:rPr>
-        <w:t>MongoDB</w:t>
-      </w:r>
-      <w:proofErr w:type="spellEnd"/>
-      <w:r>
-        <w:rPr>
-          <w:rFonts w:ascii="Times" w:hAnsi="Times" w:cs="Times"/>
-          <w:sz w:val="24"/>
-          <w:szCs w:val="24"/>
-        </w:rPr>
-        <w:t xml:space="preserve">, Microsoft SQL Server, </w:t>
-      </w:r>
-      <w:proofErr w:type="spellStart"/>
-      <w:r>
-        <w:rPr>
-          <w:rFonts w:ascii="Times" w:hAnsi="Times" w:cs="Times"/>
-          <w:sz w:val="24"/>
-          <w:szCs w:val="24"/>
-        </w:rPr>
-        <w:t>MySql</w:t>
-      </w:r>
-      <w:proofErr w:type="spellEnd"/>
-      <w:r>
-        <w:rPr>
-          <w:rFonts w:ascii="Times" w:hAnsi="Times" w:cs="Times"/>
-          <w:sz w:val="24"/>
-          <w:szCs w:val="24"/>
-        </w:rPr>
-        <w:t>.</w:t>
-      </w:r>
-    </w:p>
-    <w:p>
-      <w:pPr>
-        <w:widowControl w:val="0"/>
-        <w:tabs>
-          <w:tab w:val="left" w:pos="1760"/>
-        </w:tabs>
-        <w:autoSpaceDE w:val="0"/>
-        <w:autoSpaceDN w:val="0"/>
-        <w:adjustRightInd w:val="0"/>
-        <w:ind w:right="144"/>
-        <w:rPr>
-          <w:rFonts w:ascii="Times" w:hAnsi="Times" w:cs="Times"/>
-          <w:sz w:val="24"/>
-          <w:szCs w:val="24"/>
-        </w:rPr>
-      </w:pPr>
-      <w:bookmarkStart w:id="0" w:name="_GoBack"/>
-      <w:bookmarkEnd w:id="0"/>
+          <w:sz w:val="24"/>
+          <w:szCs w:val="24"/>
+        </w:rPr>
+      </w:pPr>
     </w:p>
     <w:p>
       <w:pPr>

</xml_diff>

<commit_message>
Local changes to resume hadn't been pushed.
</commit_message>
<xml_diff>
--- a/img/MatthewTrumbellResume.docx
+++ b/img/MatthewTrumbellResume.docx
@@ -396,7 +396,7 @@
           <w:sz w:val="24"/>
           <w:szCs w:val="24"/>
         </w:rPr>
-        <w:t xml:space="preserve"> managing the firm’s office and production networks</w:t>
+        <w:t xml:space="preserve"> managing the firm’s production networks</w:t>
       </w:r>
       <w:r>
         <w:rPr>
@@ -488,13 +488,23 @@
         </w:rPr>
         <w:t xml:space="preserve"> high daily volume</w:t>
       </w:r>
-      <w:r>
-        <w:rPr>
-          <w:rFonts w:ascii="Times" w:hAnsi="Times" w:cs="Times"/>
-          <w:sz w:val="24"/>
-          <w:szCs w:val="24"/>
-        </w:rPr>
-        <w:t>, and is web delivered and</w:t>
+      <w:bookmarkStart w:id="0" w:name="_GoBack"/>
+      <w:bookmarkEnd w:id="0"/>
+      <w:r>
+        <w:rPr>
+          <w:rFonts w:ascii="Times" w:hAnsi="Times" w:cs="Times"/>
+          <w:sz w:val="24"/>
+          <w:szCs w:val="24"/>
+        </w:rPr>
+        <w:t xml:space="preserve"> and is web-</w:t>
+      </w:r>
+      <w:r>
+        <w:rPr>
+          <w:rFonts w:ascii="Times" w:hAnsi="Times" w:cs="Times"/>
+          <w:sz w:val="24"/>
+          <w:szCs w:val="24"/>
+        </w:rPr>
+        <w:t>delivered and</w:t>
       </w:r>
       <w:r>
         <w:rPr>
@@ -862,23 +872,31 @@
           <w:sz w:val="24"/>
           <w:szCs w:val="24"/>
         </w:rPr>
-        <w:t xml:space="preserve">, </w:t>
-      </w:r>
-      <w:r>
-        <w:rPr>
-          <w:rFonts w:ascii="Times" w:hAnsi="Times" w:cs="Times"/>
-          <w:sz w:val="24"/>
-          <w:szCs w:val="24"/>
-        </w:rPr>
-        <w:t>handling</w:t>
-      </w:r>
-      <w:r>
-        <w:rPr>
-          <w:rFonts w:ascii="Times" w:hAnsi="Times" w:cs="Times"/>
-          <w:sz w:val="24"/>
-          <w:szCs w:val="24"/>
-        </w:rPr>
-        <w:t xml:space="preserve"> position entry, hedging, and rebalancing according to custom </w:t>
+        <w:t xml:space="preserve">. The system handles </w:t>
+      </w:r>
+      <w:r>
+        <w:rPr>
+          <w:rFonts w:ascii="Times" w:hAnsi="Times" w:cs="Times"/>
+          <w:sz w:val="24"/>
+          <w:szCs w:val="24"/>
+        </w:rPr>
+        <w:t>position entry, hedging, and</w:t>
+      </w:r>
+      <w:r>
+        <w:rPr>
+          <w:rFonts w:ascii="Times" w:hAnsi="Times" w:cs="Times"/>
+          <w:sz w:val="24"/>
+          <w:szCs w:val="24"/>
+        </w:rPr>
+        <w:t xml:space="preserve"> portfolio</w:t>
+      </w:r>
+      <w:r>
+        <w:rPr>
+          <w:rFonts w:ascii="Times" w:hAnsi="Times" w:cs="Times"/>
+          <w:sz w:val="24"/>
+          <w:szCs w:val="24"/>
+        </w:rPr>
+        <w:t xml:space="preserve"> rebalancing according to custom </w:t>
       </w:r>
       <w:r>
         <w:rPr>
@@ -1649,22 +1667,6 @@
         </w:rPr>
         <w:t xml:space="preserve"> (Python, Django, PostgreSQL)</w:t>
       </w:r>
-    </w:p>
-    <w:p>
-      <w:pPr>
-        <w:widowControl w:val="0"/>
-        <w:autoSpaceDE w:val="0"/>
-        <w:autoSpaceDN w:val="0"/>
-        <w:adjustRightInd w:val="0"/>
-        <w:ind w:right="144"/>
-        <w:rPr>
-          <w:rFonts w:ascii="Times" w:hAnsi="Times" w:cs="Times"/>
-          <w:b/>
-          <w:bCs/>
-          <w:sz w:val="24"/>
-          <w:szCs w:val="24"/>
-        </w:rPr>
-      </w:pPr>
     </w:p>
     <w:p>
       <w:pPr>
@@ -2516,8 +2518,6 @@
         </w:rPr>
         <w:t>oped APIs for the firm's option</w:t>
       </w:r>
-      <w:bookmarkStart w:id="0" w:name="_GoBack"/>
-      <w:bookmarkEnd w:id="0"/>
       <w:r>
         <w:rPr>
           <w:rFonts w:ascii="Times" w:hAnsi="Times" w:cs="Times"/>

</xml_diff>